<commit_message>
atualizei ex022 e docx
</commit_message>
<xml_diff>
--- a/Tags e Parâmetros HTML5.docx
+++ b/Tags e Parâmetros HTML5.docx
@@ -2384,6 +2384,268 @@
         <w:t>= define se a imagem deve se repetir, não deve se repetir, ou deve se repetir verticalmente ou horizontalmente.</w:t>
       </w:r>
     </w:p>
+    <w:p>
+      <w:pPr>
+        <w:spacing w:after="0"/>
+        <w:jc w:val="both"/>
+      </w:pPr>
+      <w:r>
+        <w:rPr>
+          <w:b/>
+          <w:bCs/>
+        </w:rPr>
+        <w:t xml:space="preserve">background-position </w:t>
+      </w:r>
+      <w:r>
+        <w:t>= define o posicionamento, a “âncora” da imagem. Primeiro a posição horizontal (</w:t>
+      </w:r>
+      <w:r>
+        <w:rPr>
+          <w:b/>
+          <w:bCs/>
+        </w:rPr>
+        <w:t>left, center ou right</w:t>
+      </w:r>
+      <w:r>
+        <w:t>) e depois a vertical (</w:t>
+      </w:r>
+      <w:r>
+        <w:rPr>
+          <w:b/>
+          <w:bCs/>
+        </w:rPr>
+        <w:t>top, center ou bottom</w:t>
+      </w:r>
+      <w:r>
+        <w:t xml:space="preserve">). </w:t>
+      </w:r>
+    </w:p>
+    <w:p>
+      <w:pPr>
+        <w:spacing w:after="0"/>
+        <w:jc w:val="both"/>
+      </w:pPr>
+      <w:r>
+        <w:rPr>
+          <w:b/>
+          <w:bCs/>
+        </w:rPr>
+        <w:t xml:space="preserve">background-attachment </w:t>
+      </w:r>
+      <w:r>
+        <w:t>= define a forma como a imagem vai se comportar com a rolagem da página.</w:t>
+      </w:r>
+    </w:p>
+    <w:p>
+      <w:pPr>
+        <w:spacing w:after="0"/>
+        <w:jc w:val="both"/>
+        <w:rPr>
+          <w:b/>
+          <w:bCs/>
+        </w:rPr>
+      </w:pPr>
+    </w:p>
+    <w:p>
+      <w:pPr>
+        <w:spacing w:after="0"/>
+        <w:jc w:val="both"/>
+      </w:pPr>
+      <w:r>
+        <w:rPr>
+          <w:b/>
+          <w:bCs/>
+        </w:rPr>
+        <w:t xml:space="preserve">Shorhand – background: </w:t>
+      </w:r>
+      <w:r>
+        <w:t>color &gt; image &gt; position &gt; repeat &gt; size (não funciona atualmente 13/01/2023, fazer separado) &gt; attachment.</w:t>
+      </w:r>
+    </w:p>
+    <w:p>
+      <w:pPr>
+        <w:spacing w:after="0"/>
+        <w:jc w:val="both"/>
+      </w:pPr>
+    </w:p>
+    <w:p>
+      <w:pPr>
+        <w:spacing w:after="0"/>
+        <w:jc w:val="both"/>
+        <w:rPr>
+          <w:b/>
+          <w:bCs/>
+        </w:rPr>
+      </w:pPr>
+      <w:r>
+        <w:rPr>
+          <w:b/>
+          <w:bCs/>
+        </w:rPr>
+        <w:t>Para centralizar uma box verticalmente, realizar o seguinte passo a passo:</w:t>
+      </w:r>
+    </w:p>
+    <w:p>
+      <w:pPr>
+        <w:pStyle w:val="PargrafodaLista"/>
+        <w:numPr>
+          <w:ilvl w:val="0"/>
+          <w:numId w:val="4"/>
+        </w:numPr>
+        <w:spacing w:after="0"/>
+        <w:jc w:val="both"/>
+        <w:rPr>
+          <w:b/>
+          <w:bCs/>
+        </w:rPr>
+      </w:pPr>
+      <w:r>
+        <w:t xml:space="preserve">Definir o container (box que fica ao fundo de uma box de conteúdo) como </w:t>
+      </w:r>
+      <w:r>
+        <w:rPr>
+          <w:b/>
+          <w:bCs/>
+        </w:rPr>
+        <w:t>position: relative</w:t>
+      </w:r>
+      <w:r>
+        <w:t>;</w:t>
+      </w:r>
+    </w:p>
+    <w:p>
+      <w:pPr>
+        <w:pStyle w:val="PargrafodaLista"/>
+        <w:numPr>
+          <w:ilvl w:val="0"/>
+          <w:numId w:val="4"/>
+        </w:numPr>
+        <w:spacing w:after="0"/>
+        <w:jc w:val="both"/>
+        <w:rPr>
+          <w:b/>
+          <w:bCs/>
+        </w:rPr>
+      </w:pPr>
+      <w:r>
+        <w:t xml:space="preserve">Definir a box do conteúdo como </w:t>
+      </w:r>
+      <w:r>
+        <w:rPr>
+          <w:b/>
+          <w:bCs/>
+        </w:rPr>
+        <w:t>position: absolute</w:t>
+      </w:r>
+      <w:r>
+        <w:t>;</w:t>
+      </w:r>
+    </w:p>
+    <w:p>
+      <w:pPr>
+        <w:pStyle w:val="PargrafodaLista"/>
+        <w:numPr>
+          <w:ilvl w:val="0"/>
+          <w:numId w:val="4"/>
+        </w:numPr>
+        <w:spacing w:after="0"/>
+        <w:jc w:val="both"/>
+        <w:rPr>
+          <w:b/>
+          <w:bCs/>
+        </w:rPr>
+      </w:pPr>
+      <w:r>
+        <w:t xml:space="preserve">Definir as propriedades </w:t>
+      </w:r>
+      <w:r>
+        <w:rPr>
+          <w:b/>
+          <w:bCs/>
+        </w:rPr>
+        <w:t xml:space="preserve">top </w:t>
+      </w:r>
+      <w:r>
+        <w:t xml:space="preserve">e </w:t>
+      </w:r>
+      <w:r>
+        <w:rPr>
+          <w:b/>
+          <w:bCs/>
+        </w:rPr>
+        <w:t xml:space="preserve">right </w:t>
+      </w:r>
+      <w:r>
+        <w:t xml:space="preserve">da box de conteúdo como </w:t>
+      </w:r>
+      <w:r>
+        <w:rPr>
+          <w:b/>
+          <w:bCs/>
+        </w:rPr>
+        <w:t>50%</w:t>
+      </w:r>
+      <w:r>
+        <w:t>;</w:t>
+      </w:r>
+    </w:p>
+    <w:p>
+      <w:pPr>
+        <w:pStyle w:val="PargrafodaLista"/>
+        <w:numPr>
+          <w:ilvl w:val="0"/>
+          <w:numId w:val="4"/>
+        </w:numPr>
+        <w:spacing w:after="0"/>
+        <w:jc w:val="both"/>
+        <w:rPr>
+          <w:b/>
+          <w:bCs/>
+        </w:rPr>
+      </w:pPr>
+      <w:r>
+        <w:t xml:space="preserve">Definir a propriedade </w:t>
+      </w:r>
+      <w:r>
+        <w:rPr>
+          <w:b/>
+          <w:bCs/>
+        </w:rPr>
+        <w:t xml:space="preserve">transform: translate </w:t>
+      </w:r>
+      <w:r>
+        <w:t xml:space="preserve">da box de conteúdo como </w:t>
+      </w:r>
+      <w:r>
+        <w:rPr>
+          <w:b/>
+          <w:bCs/>
+        </w:rPr>
+        <w:t>-50%, -50%.</w:t>
+      </w:r>
+    </w:p>
+    <w:p>
+      <w:pPr>
+        <w:spacing w:after="0"/>
+        <w:jc w:val="both"/>
+      </w:pPr>
+    </w:p>
+    <w:p>
+      <w:pPr>
+        <w:spacing w:after="0"/>
+        <w:jc w:val="both"/>
+      </w:pPr>
+    </w:p>
+    <w:p>
+      <w:pPr>
+        <w:spacing w:after="0"/>
+        <w:jc w:val="both"/>
+        <w:rPr>
+          <w:b/>
+          <w:bCs/>
+        </w:rPr>
+      </w:pPr>
+    </w:p>
     <w:sectPr>
       <w:pgSz w:w="11906" w:h="16838"/>
       <w:pgMar w:top="1417" w:right="1701" w:bottom="1417" w:left="1701" w:header="708" w:footer="708" w:gutter="0"/>
@@ -2733,6 +2995,92 @@
       </w:rPr>
     </w:lvl>
   </w:abstractNum>
+  <w:abstractNum w:abstractNumId="3" w15:restartNumberingAfterBreak="0">
+    <w:nsid w:val="69BF0633"/>
+    <w:multiLevelType w:val="hybridMultilevel"/>
+    <w:tmpl w:val="07DA8D58"/>
+    <w:lvl w:ilvl="0" w:tplc="0416000F">
+      <w:start w:val="1"/>
+      <w:numFmt w:val="decimal"/>
+      <w:lvlText w:val="%1."/>
+      <w:lvlJc w:val="left"/>
+      <w:pPr>
+        <w:ind w:left="720" w:hanging="360"/>
+      </w:pPr>
+    </w:lvl>
+    <w:lvl w:ilvl="1" w:tplc="04160019" w:tentative="1">
+      <w:start w:val="1"/>
+      <w:numFmt w:val="lowerLetter"/>
+      <w:lvlText w:val="%2."/>
+      <w:lvlJc w:val="left"/>
+      <w:pPr>
+        <w:ind w:left="1440" w:hanging="360"/>
+      </w:pPr>
+    </w:lvl>
+    <w:lvl w:ilvl="2" w:tplc="0416001B" w:tentative="1">
+      <w:start w:val="1"/>
+      <w:numFmt w:val="lowerRoman"/>
+      <w:lvlText w:val="%3."/>
+      <w:lvlJc w:val="right"/>
+      <w:pPr>
+        <w:ind w:left="2160" w:hanging="180"/>
+      </w:pPr>
+    </w:lvl>
+    <w:lvl w:ilvl="3" w:tplc="0416000F" w:tentative="1">
+      <w:start w:val="1"/>
+      <w:numFmt w:val="decimal"/>
+      <w:lvlText w:val="%4."/>
+      <w:lvlJc w:val="left"/>
+      <w:pPr>
+        <w:ind w:left="2880" w:hanging="360"/>
+      </w:pPr>
+    </w:lvl>
+    <w:lvl w:ilvl="4" w:tplc="04160019" w:tentative="1">
+      <w:start w:val="1"/>
+      <w:numFmt w:val="lowerLetter"/>
+      <w:lvlText w:val="%5."/>
+      <w:lvlJc w:val="left"/>
+      <w:pPr>
+        <w:ind w:left="3600" w:hanging="360"/>
+      </w:pPr>
+    </w:lvl>
+    <w:lvl w:ilvl="5" w:tplc="0416001B" w:tentative="1">
+      <w:start w:val="1"/>
+      <w:numFmt w:val="lowerRoman"/>
+      <w:lvlText w:val="%6."/>
+      <w:lvlJc w:val="right"/>
+      <w:pPr>
+        <w:ind w:left="4320" w:hanging="180"/>
+      </w:pPr>
+    </w:lvl>
+    <w:lvl w:ilvl="6" w:tplc="0416000F" w:tentative="1">
+      <w:start w:val="1"/>
+      <w:numFmt w:val="decimal"/>
+      <w:lvlText w:val="%7."/>
+      <w:lvlJc w:val="left"/>
+      <w:pPr>
+        <w:ind w:left="5040" w:hanging="360"/>
+      </w:pPr>
+    </w:lvl>
+    <w:lvl w:ilvl="7" w:tplc="04160019" w:tentative="1">
+      <w:start w:val="1"/>
+      <w:numFmt w:val="lowerLetter"/>
+      <w:lvlText w:val="%8."/>
+      <w:lvlJc w:val="left"/>
+      <w:pPr>
+        <w:ind w:left="5760" w:hanging="360"/>
+      </w:pPr>
+    </w:lvl>
+    <w:lvl w:ilvl="8" w:tplc="0416001B" w:tentative="1">
+      <w:start w:val="1"/>
+      <w:numFmt w:val="lowerRoman"/>
+      <w:lvlText w:val="%9."/>
+      <w:lvlJc w:val="right"/>
+      <w:pPr>
+        <w:ind w:left="6480" w:hanging="180"/>
+      </w:pPr>
+    </w:lvl>
+  </w:abstractNum>
   <w:num w:numId="1" w16cid:durableId="608241468">
     <w:abstractNumId w:val="2"/>
   </w:num>
@@ -2741,6 +3089,9 @@
   </w:num>
   <w:num w:numId="3" w16cid:durableId="2023697708">
     <w:abstractNumId w:val="0"/>
+  </w:num>
+  <w:num w:numId="4" w16cid:durableId="1878735457">
+    <w:abstractNumId w:val="3"/>
   </w:num>
 </w:numbering>
 </file>

</xml_diff>